<commit_message>
Este documento fue elaborado por Carlos Garcia y discutido por los demás integrantes. Quedando de esta manera los blacklogs que serían usados para la priorizacion
</commit_message>
<xml_diff>
--- a/Diseño/Backlog del Producto FABS.docx
+++ b/Diseño/Backlog del Producto FABS.docx
@@ -33,11 +33,6 @@
         </w:rPr>
         <w:t xml:space="preserve"> del Producto FABS</w:t>
       </w:r>
-    </w:p>
-    <w:p>
-      <w:pPr>
-        <w:jc w:val="both"/>
-      </w:pPr>
     </w:p>
     <w:p>
       <w:pPr>
@@ -132,12 +127,6 @@
     <w:p>
       <w:pPr>
         <w:spacing w:after="0"/>
-        <w:jc w:val="both"/>
-      </w:pPr>
-    </w:p>
-    <w:p>
-      <w:pPr>
-        <w:spacing w:after="0"/>
         <w:ind w:left="22656" w:hanging="22656"/>
         <w:jc w:val="both"/>
       </w:pPr>
@@ -1396,7 +1385,6 @@
                 <w:szCs w:val="24"/>
                 <w:lang w:eastAsia="es-PE"/>
               </w:rPr>
-              <w:lastRenderedPageBreak/>
               <w:t>BKLGI-00</w:t>
             </w:r>
             <w:r>
@@ -1582,6 +1570,7 @@
                 <w:szCs w:val="24"/>
                 <w:lang w:eastAsia="es-PE"/>
               </w:rPr>
+              <w:lastRenderedPageBreak/>
               <w:t>BKLGI-00</w:t>
             </w:r>
             <w:r>
@@ -2450,11 +2439,6 @@
       <w:r>
         <w:t>.</w:t>
       </w:r>
-    </w:p>
-    <w:p>
-      <w:pPr>
-        <w:spacing w:after="0"/>
-      </w:pPr>
     </w:p>
     <w:sectPr>
       <w:pgSz w:w="12240" w:h="15840"/>
@@ -3333,7 +3317,7 @@
 </file>
 
 <file path=customXml/itemProps1.xml><?xml version="1.0" encoding="utf-8"?>
-<ds:datastoreItem xmlns:ds="http://schemas.openxmlformats.org/officeDocument/2006/customXml" ds:itemID="{BEBC3333-F8F1-4E8A-87E2-D7BEFCFBF4BB}">
+<ds:datastoreItem xmlns:ds="http://schemas.openxmlformats.org/officeDocument/2006/customXml" ds:itemID="{C7205B93-8AA2-47CF-AF8B-ED14DD7342C8}">
   <ds:schemaRefs>
     <ds:schemaRef ds:uri="http://schemas.openxmlformats.org/officeDocument/2006/bibliography"/>
   </ds:schemaRefs>

</xml_diff>

<commit_message>
Estos son los documentos actualizados por un cambio generado en las últimas horas respecto a la manera en como el aeropuerto le cobra a la aerolinea la tarifa única aeroportuaria.
</commit_message>
<xml_diff>
--- a/Diseño/Backlog del Producto FABS.docx
+++ b/Diseño/Backlog del Producto FABS.docx
@@ -1027,18 +1027,29 @@
                 <w:szCs w:val="24"/>
                 <w:lang w:eastAsia="es-PE"/>
               </w:rPr>
-              <w:t>tener un control sobre</w:t>
-            </w:r>
-            <w:r>
-              <w:rPr>
-                <w:rFonts w:eastAsia="Times New Roman" w:cstheme="minorHAnsi"/>
-                <w:b/>
-                <w:color w:val="984806" w:themeColor="accent6" w:themeShade="80"/>
-                <w:sz w:val="24"/>
-                <w:szCs w:val="24"/>
-                <w:lang w:eastAsia="es-PE"/>
-              </w:rPr>
-              <w:t xml:space="preserve"> los documentos hechos por el </w:t>
+              <w:t>almacenar</w:t>
+            </w:r>
+            <w:r>
+              <w:rPr>
+                <w:rFonts w:eastAsia="Times New Roman" w:cstheme="minorHAnsi"/>
+                <w:b/>
+                <w:color w:val="984806" w:themeColor="accent6" w:themeShade="80"/>
+                <w:sz w:val="24"/>
+                <w:szCs w:val="24"/>
+                <w:lang w:eastAsia="es-PE"/>
+              </w:rPr>
+              <w:t xml:space="preserve"> </w:t>
+            </w:r>
+            <w:r>
+              <w:rPr>
+                <w:rFonts w:eastAsia="Times New Roman" w:cstheme="minorHAnsi"/>
+                <w:b/>
+                <w:color w:val="984806" w:themeColor="accent6" w:themeShade="80"/>
+                <w:sz w:val="24"/>
+                <w:szCs w:val="24"/>
+                <w:lang w:eastAsia="es-PE"/>
+              </w:rPr>
+              <w:t xml:space="preserve">los documentos hechos por el </w:t>
             </w:r>
             <w:r>
               <w:rPr>
@@ -1082,7 +1093,29 @@
                 <w:szCs w:val="24"/>
                 <w:lang w:eastAsia="es-PE"/>
               </w:rPr>
-              <w:t xml:space="preserve">Plan de Vuelo, Control de Peso y Balance, Informe Técnico de Vuelo) </w:t>
+              <w:t>Plan de Vuelo, Control de Peso y Balance, Informe Técnico de Vuelo)</w:t>
+            </w:r>
+            <w:r>
+              <w:rPr>
+                <w:rFonts w:eastAsia="Times New Roman" w:cstheme="minorHAnsi"/>
+                <w:b/>
+                <w:color w:val="984806" w:themeColor="accent6" w:themeShade="80"/>
+                <w:sz w:val="24"/>
+                <w:szCs w:val="24"/>
+                <w:lang w:eastAsia="es-PE"/>
+              </w:rPr>
+              <w:t xml:space="preserve"> y que hayan sido validados por la entidad correspondiente</w:t>
+            </w:r>
+            <w:r>
+              <w:rPr>
+                <w:rFonts w:eastAsia="Times New Roman" w:cstheme="minorHAnsi"/>
+                <w:b/>
+                <w:color w:val="984806" w:themeColor="accent6" w:themeShade="80"/>
+                <w:sz w:val="24"/>
+                <w:szCs w:val="24"/>
+                <w:lang w:eastAsia="es-PE"/>
+              </w:rPr>
+              <w:t xml:space="preserve"> </w:t>
             </w:r>
             <w:r>
               <w:rPr>
@@ -3317,7 +3350,7 @@
 </file>
 
 <file path=customXml/itemProps1.xml><?xml version="1.0" encoding="utf-8"?>
-<ds:datastoreItem xmlns:ds="http://schemas.openxmlformats.org/officeDocument/2006/customXml" ds:itemID="{C7205B93-8AA2-47CF-AF8B-ED14DD7342C8}">
+<ds:datastoreItem xmlns:ds="http://schemas.openxmlformats.org/officeDocument/2006/customXml" ds:itemID="{82B7D75E-3A96-4773-B15B-C9BC2024EEEF}">
   <ds:schemaRefs>
     <ds:schemaRef ds:uri="http://schemas.openxmlformats.org/officeDocument/2006/bibliography"/>
   </ds:schemaRefs>

</xml_diff>